<commit_message>
Added sections 5, 5.1, and 5.2 to the requirements document and required csns text document.
</commit_message>
<xml_diff>
--- a/Docs/ATOMSRequirementsv0.2.docx
+++ b/Docs/ATOMSRequirementsv0.2.docx
@@ -342,6 +342,7 @@
               <w:outlineLvl w:val="3"/>
             </w:pPr>
             <w:r>
+              <w:lastRenderedPageBreak/>
               <w:t>Section Number</w:t>
             </w:r>
           </w:p>
@@ -2047,6 +2048,79 @@
           </w:p>
         </w:tc>
       </w:tr>
+      <w:tr>
+        <w:trPr>
+          <w:cnfStyle w:val="000000100000" w:firstRow="0" w:lastRow="0" w:firstColumn="0" w:lastColumn="0" w:oddVBand="0" w:evenVBand="0" w:oddHBand="1" w:evenHBand="0" w:firstRowFirstColumn="0" w:firstRowLastColumn="0" w:lastRowFirstColumn="0" w:lastRowLastColumn="0"/>
+        </w:trPr>
+        <w:tc>
+          <w:tcPr>
+            <w:cnfStyle w:val="001000000000" w:firstRow="0" w:lastRow="0" w:firstColumn="1" w:lastColumn="0" w:oddVBand="0" w:evenVBand="0" w:oddHBand="0" w:evenHBand="0" w:firstRowFirstColumn="0" w:firstRowLastColumn="0" w:lastRowFirstColumn="0" w:lastRowLastColumn="0"/>
+            <w:tcW w:w="2114" w:type="dxa"/>
+          </w:tcPr>
+          <w:p>
+            <w:pPr>
+              <w:jc w:val="center"/>
+            </w:pPr>
+            <w:r>
+              <w:t>0.3</w:t>
+            </w:r>
+          </w:p>
+        </w:tc>
+        <w:tc>
+          <w:tcPr>
+            <w:tcW w:w="2431" w:type="dxa"/>
+          </w:tcPr>
+          <w:p>
+            <w:pPr>
+              <w:jc w:val="center"/>
+              <w:cnfStyle w:val="000000100000" w:firstRow="0" w:lastRow="0" w:firstColumn="0" w:lastColumn="0" w:oddVBand="0" w:evenVBand="0" w:oddHBand="1" w:evenHBand="0" w:firstRowFirstColumn="0" w:firstRowLastColumn="0" w:lastRowFirstColumn="0" w:lastRowLastColumn="0"/>
+            </w:pPr>
+            <w:r>
+              <w:t>Carlos Gomez</w:t>
+            </w:r>
+          </w:p>
+        </w:tc>
+        <w:tc>
+          <w:tcPr>
+            <w:tcW w:w="2429" w:type="dxa"/>
+          </w:tcPr>
+          <w:p>
+            <w:pPr>
+              <w:jc w:val="center"/>
+              <w:cnfStyle w:val="000000100000" w:firstRow="0" w:lastRow="0" w:firstColumn="0" w:lastColumn="0" w:oddVBand="0" w:evenVBand="0" w:oddHBand="1" w:evenHBand="0" w:firstRowFirstColumn="0" w:firstRowLastColumn="0" w:lastRowFirstColumn="0" w:lastRowLastColumn="0"/>
+            </w:pPr>
+            <w:r>
+              <w:t xml:space="preserve">Added </w:t>
+            </w:r>
+            <w:r>
+              <w:t>Performance</w:t>
+            </w:r>
+            <w:r>
+              <w:t xml:space="preserve"> and S</w:t>
+            </w:r>
+            <w:r>
+              <w:t>afety</w:t>
+            </w:r>
+            <w:r>
+              <w:t xml:space="preserve"> Requirements</w:t>
+            </w:r>
+          </w:p>
+        </w:tc>
+        <w:tc>
+          <w:tcPr>
+            <w:tcW w:w="2386" w:type="dxa"/>
+          </w:tcPr>
+          <w:p>
+            <w:pPr>
+              <w:jc w:val="center"/>
+              <w:cnfStyle w:val="000000100000" w:firstRow="0" w:lastRow="0" w:firstColumn="0" w:lastColumn="0" w:oddVBand="0" w:evenVBand="0" w:oddHBand="1" w:evenHBand="0" w:firstRowFirstColumn="0" w:firstRowLastColumn="0" w:lastRowFirstColumn="0" w:lastRowLastColumn="0"/>
+            </w:pPr>
+            <w:r>
+              <w:t>3/13/19</w:t>
+            </w:r>
+          </w:p>
+        </w:tc>
+      </w:tr>
     </w:tbl>
     <w:p/>
     <w:p/>
@@ -2102,10 +2176,7 @@
         <w:t>)</w:t>
       </w:r>
       <w:r>
-        <w:t xml:space="preserve"> android application. </w:t>
-      </w:r>
-      <w:r>
-        <w:t>ATOMS is an Android Application that helps the user automatically manage their time. The ATOMS application allows users to schedule projects, assignments, goals, or other activities around their current schedule. ATOMS allow users to integrate their existing Google Calendar data, which creates an intuitive scheduling experience. The goal of the ATOMS development team is to improve time management and reduce stress for our users.</w:t>
+        <w:t xml:space="preserve"> android application. ATOMS is an Android Application that helps the user automatically manage their time. The ATOMS application allows users to schedule projects, assignments, goals, or other activities around their current schedule. ATOMS allow users to integrate their existing Google Calendar data, which creates an intuitive scheduling experience. The goal of the ATOMS development team is to improve time management and reduce stress for our users.</w:t>
       </w:r>
     </w:p>
     <w:p/>
@@ -2126,19 +2197,10 @@
         <w:t xml:space="preserve">This SRS document version 0.1 contains specifics for the ATOMS application for Android. In </w:t>
       </w:r>
       <w:r>
-        <w:t xml:space="preserve">this </w:t>
-      </w:r>
-      <w:r>
-        <w:t>docume</w:t>
-      </w:r>
-      <w:r>
-        <w:t>nt,</w:t>
-      </w:r>
-      <w:r>
-        <w:t xml:space="preserve"> the overall description of the product, as well as the product’s functional, interface, design, and, security, and safety requirements</w:t>
-      </w:r>
-      <w:r>
-        <w:t xml:space="preserve"> will be outlined.</w:t>
+        <w:t>this docume</w:t>
+      </w:r>
+      <w:r>
+        <w:t>nt, the overall description of the product, as well as the product’s functional, interface, design, and, security, and safety requirements will be outlined.</w:t>
       </w:r>
       <w:r>
         <w:t xml:space="preserve"> The architects involved in the completion of the ATOMS project shall use this document to create an overall Solution Design Document (SDD). </w:t>
@@ -2591,10 +2653,7 @@
       </w:r>
     </w:p>
     <w:p/>
-    <w:p>
-      <w:bookmarkStart w:id="2" w:name="_GoBack"/>
-      <w:bookmarkEnd w:id="2"/>
-    </w:p>
+    <w:p/>
     <w:p/>
     <w:p/>
     <w:p>
@@ -3233,6 +3292,49 @@
     <w:p/>
     <w:p/>
     <w:p/>
+    <w:p/>
+    <w:p/>
+    <w:p>
+      <w:r>
+        <w:t>5. Other Nonfunctional Requirements</w:t>
+      </w:r>
+    </w:p>
+    <w:p/>
+    <w:p>
+      <w:r>
+        <w:t>5.1 Performance Requirements</w:t>
+      </w:r>
+    </w:p>
+    <w:p>
+      <w:r>
+        <w:tab/>
+        <w:t xml:space="preserve">The ATOMS application shall </w:t>
+      </w:r>
+      <w:r>
+        <w:t>perform its functions within a 2 second timeframe and support a single user using their Google Calendar credentials. The ATOMS application will process multiple instances of dates and strings obtained through the user’s Google account.</w:t>
+      </w:r>
+    </w:p>
+    <w:p/>
+    <w:p>
+      <w:r>
+        <w:lastRenderedPageBreak/>
+        <w:t>5.2 Safety Requirements</w:t>
+      </w:r>
+    </w:p>
+    <w:p>
+      <w:r>
+        <w:tab/>
+        <w:t xml:space="preserve">The ATOMS application will be used on an Android device, which may cause eye strain after prolonged use. </w:t>
+      </w:r>
+      <w:r>
+        <w:t xml:space="preserve">Potentially, </w:t>
+      </w:r>
+      <w:r>
+        <w:t>the original order of the Google Calendar events may be lost after several iterations of the reorganization feature. To prevent this, the number of times ATOMS uploads to the user’s original Google Calendar is limited and requires the user’s authorization.</w:t>
+      </w:r>
+      <w:bookmarkStart w:id="2" w:name="_GoBack"/>
+      <w:bookmarkEnd w:id="2"/>
+    </w:p>
     <w:sectPr>
       <w:footerReference w:type="even" r:id="rId7"/>
       <w:footerReference w:type="default" r:id="rId8"/>
@@ -3571,15 +3673,15 @@
         </mc:Choice>
         <mc:Fallback>
           <w:pict>
-            <v:group w14:anchorId="10023AF9" id="Group 164" o:spid="_x0000_s1026" style="position:absolute;margin-left:46.5pt;margin-top:19.5pt;width:565.5pt;height:37.5pt;z-index:251661312;mso-position-horizontal-relative:page;mso-position-vertical-relative:bottom-margin-area;mso-width-relative:margin;mso-height-relative:margin" coordorigin="-10096,-761" coordsize="71818,4762" o:gfxdata="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">
-              <v:rect id="Rectangle 165" o:spid="_x0000_s1027" style="position:absolute;left:2286;width:59436;height:2743;visibility:visible;mso-wrap-style:square;v-text-anchor:middle" o:gfxdata="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" fillcolor="white [3212]" stroked="f" strokeweight="1pt">
+            <v:group w14:anchorId="10023AF9" id="Group 164" o:spid="_x0000_s1026" style="position:absolute;margin-left:46.5pt;margin-top:19.5pt;width:565.5pt;height:37.5pt;z-index:251661312;mso-position-horizontal-relative:page;mso-position-vertical-relative:bottom-margin-area;mso-width-relative:margin;mso-height-relative:margin" coordorigin="-10096,-761" coordsize="71818,4762" o:gfxdata="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">
+              <v:rect id="Rectangle 165" o:spid="_x0000_s1027" style="position:absolute;left:2286;width:59436;height:2743;visibility:visible;mso-wrap-style:square;v-text-anchor:middle" o:gfxdata="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" fillcolor="white [3212]" stroked="f" strokeweight="1pt">
                 <v:fill opacity="0"/>
               </v:rect>
               <v:shapetype id="_x0000_t202" coordsize="21600,21600" o:spt="202" path="m,l,21600r21600,l21600,xe">
                 <v:stroke joinstyle="miter"/>
                 <v:path gradientshapeok="t" o:connecttype="rect"/>
               </v:shapetype>
-              <v:shape id="Text Box 166" o:spid="_x0000_s1028" type="#_x0000_t202" style="position:absolute;left:-10096;top:-761;width:59435;height:4761;visibility:visible;mso-wrap-style:square;v-text-anchor:top" o:gfxdata="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" filled="f" stroked="f" strokeweight=".5pt">
+              <v:shape id="Text Box 166" o:spid="_x0000_s1028" type="#_x0000_t202" style="position:absolute;left:-10096;top:-761;width:59435;height:4761;visibility:visible;mso-wrap-style:square;v-text-anchor:top" o:gfxdata="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" filled="f" stroked="f" strokeweight=".5pt">
                 <v:textbox inset="0,,0">
                   <w:txbxContent>
                     <w:p>

</xml_diff>